<commit_message>
Images user manual and translation game window
</commit_message>
<xml_diff>
--- a/Documentation/Documentation_Triviali1b_V2.0.docx
+++ b/Documentation/Documentation_Triviali1b_V2.0.docx
@@ -818,6 +818,7 @@
                                           <w:szCs w:val="32"/>
                                         </w:rPr>
                                       </w:pPr>
+                                      <w:proofErr w:type="spellStart"/>
                                       <w:r>
                                         <w:rPr>
                                           <w:b/>
@@ -826,7 +827,18 @@
                                           <w:sz w:val="32"/>
                                           <w:szCs w:val="32"/>
                                         </w:rPr>
-                                        <w:t>University of Oviedo</w:t>
+                                        <w:t>University</w:t>
+                                      </w:r>
+                                      <w:proofErr w:type="spellEnd"/>
+                                      <w:r>
+                                        <w:rPr>
+                                          <w:b/>
+                                          <w:bCs/>
+                                          <w:color w:val="000000" w:themeColor="text1"/>
+                                          <w:sz w:val="32"/>
+                                          <w:szCs w:val="32"/>
+                                        </w:rPr>
+                                        <w:t xml:space="preserve"> of Oviedo</w:t>
                                       </w:r>
                                     </w:p>
                                   </w:sdtContent>
@@ -1100,8 +1112,20 @@
                                       <w:sz w:val="32"/>
                                       <w:szCs w:val="32"/>
                                     </w:rPr>
-                                    <w:t>Álvaro Palanco</w:t>
+                                    <w:t xml:space="preserve">Álvaro </w:t>
                                   </w:r>
+                                  <w:proofErr w:type="spellStart"/>
+                                  <w:r>
+                                    <w:rPr>
+                                      <w:b/>
+                                      <w:bCs/>
+                                      <w:color w:val="000000" w:themeColor="text1"/>
+                                      <w:sz w:val="32"/>
+                                      <w:szCs w:val="32"/>
+                                    </w:rPr>
+                                    <w:t>Palanco</w:t>
+                                  </w:r>
+                                  <w:proofErr w:type="spellEnd"/>
                                 </w:p>
                                 <w:p>
                                   <w:pPr>
@@ -1233,6 +1257,7 @@
                                     <w:szCs w:val="32"/>
                                   </w:rPr>
                                 </w:pPr>
+                                <w:proofErr w:type="spellStart"/>
                                 <w:r>
                                   <w:rPr>
                                     <w:b/>
@@ -1241,7 +1266,18 @@
                                     <w:sz w:val="32"/>
                                     <w:szCs w:val="32"/>
                                   </w:rPr>
-                                  <w:t>University of Oviedo</w:t>
+                                  <w:t>University</w:t>
+                                </w:r>
+                                <w:proofErr w:type="spellEnd"/>
+                                <w:r>
+                                  <w:rPr>
+                                    <w:b/>
+                                    <w:bCs/>
+                                    <w:color w:val="000000" w:themeColor="text1"/>
+                                    <w:sz w:val="32"/>
+                                    <w:szCs w:val="32"/>
+                                  </w:rPr>
+                                  <w:t xml:space="preserve"> of Oviedo</w:t>
                                 </w:r>
                               </w:p>
                             </w:sdtContent>
@@ -1476,8 +1512,20 @@
                                 <w:sz w:val="32"/>
                                 <w:szCs w:val="32"/>
                               </w:rPr>
-                              <w:t>Álvaro Palanco</w:t>
+                              <w:t xml:space="preserve">Álvaro </w:t>
                             </w:r>
+                            <w:proofErr w:type="spellStart"/>
+                            <w:r>
+                              <w:rPr>
+                                <w:b/>
+                                <w:bCs/>
+                                <w:color w:val="000000" w:themeColor="text1"/>
+                                <w:sz w:val="32"/>
+                                <w:szCs w:val="32"/>
+                              </w:rPr>
+                              <w:t>Palanco</w:t>
+                            </w:r>
+                            <w:proofErr w:type="spellEnd"/>
                           </w:p>
                           <w:p>
                             <w:pPr>
@@ -1560,9 +1608,11 @@
           <w:pPr>
             <w:pStyle w:val="TtulodeTDC"/>
           </w:pPr>
+          <w:proofErr w:type="spellStart"/>
           <w:r>
             <w:t>Contents</w:t>
           </w:r>
+          <w:proofErr w:type="spellEnd"/>
         </w:p>
         <w:p>
           <w:pPr>
@@ -1803,7 +1853,21 @@
         <w:rPr>
           <w:lang w:val="en-US"/>
         </w:rPr>
-        <w:t xml:space="preserve"> to use, since it is based on the original Trivial game; so, everybody </w:t>
+        <w:t xml:space="preserve"> to use, since it is based on the original </w:t>
+      </w:r>
+      <w:proofErr w:type="gramStart"/>
+      <w:r>
+        <w:rPr>
+          <w:lang w:val="en-US"/>
+        </w:rPr>
+        <w:t>Trivial</w:t>
+      </w:r>
+      <w:proofErr w:type="gramEnd"/>
+      <w:r>
+        <w:rPr>
+          <w:lang w:val="en-US"/>
+        </w:rPr>
+        <w:t xml:space="preserve"> game; so, everybody </w:t>
       </w:r>
       <w:r>
         <w:rPr>
@@ -1945,15 +2009,7 @@
         <w:rPr>
           <w:lang w:val="en-US"/>
         </w:rPr>
-        <w:t>In this window the user will be able to chang</w:t>
-      </w:r>
-      <w:bookmarkStart w:id="1" w:name="_GoBack"/>
-      <w:bookmarkEnd w:id="1"/>
-      <w:r>
-        <w:rPr>
-          <w:lang w:val="en-US"/>
-        </w:rPr>
-        <w:t>e the background of the application by clicking on the buttons on the left hand side of the screen,</w:t>
+        <w:t>In this window the user will be able to change the background of the application by clicking on the buttons on the left hand side of the screen,</w:t>
       </w:r>
     </w:p>
     <w:p>
@@ -1987,7 +2043,6 @@
     </w:p>
     <w:p>
       <w:pPr>
-        <w:pStyle w:val="Ttulo2"/>
         <w:jc w:val="both"/>
         <w:rPr>
           <w:lang w:val="en-US"/>
@@ -1995,23 +2050,57 @@
       </w:pPr>
       <w:r>
         <w:rPr>
-          <w:lang w:val="en-US"/>
-        </w:rPr>
-        <w:t>Create a new user</w:t>
-      </w:r>
-    </w:p>
-    <w:p>
-      <w:pPr>
-        <w:jc w:val="both"/>
-        <w:rPr>
-          <w:lang w:val="en-US"/>
-        </w:rPr>
-      </w:pPr>
-      <w:r>
-        <w:rPr>
-          <w:lang w:val="en-US"/>
-        </w:rPr>
-        <w:t>If you want to create a new user, you must provide some personal data like your name, your email and a password. All this information is required to create the user.</w:t>
+          <w:noProof/>
+          <w:lang w:eastAsia="es-ES"/>
+        </w:rPr>
+        <w:drawing>
+          <wp:inline distT="0" distB="0" distL="0" distR="0">
+            <wp:extent cx="5400675" cy="2710526"/>
+            <wp:effectExtent l="0" t="0" r="0" b="0"/>
+            <wp:docPr id="2" name="0 Imagen"/>
+            <wp:cNvGraphicFramePr>
+              <a:graphicFrameLocks xmlns:a="http://schemas.openxmlformats.org/drawingml/2006/main" noChangeAspect="1"/>
+            </wp:cNvGraphicFramePr>
+            <a:graphic xmlns:a="http://schemas.openxmlformats.org/drawingml/2006/main">
+              <a:graphicData uri="http://schemas.openxmlformats.org/drawingml/2006/picture">
+                <pic:pic xmlns:pic="http://schemas.openxmlformats.org/drawingml/2006/picture">
+                  <pic:nvPicPr>
+                    <pic:cNvPr id="0" name="0385CB1.tmp"/>
+                    <pic:cNvPicPr/>
+                  </pic:nvPicPr>
+                  <pic:blipFill rotWithShape="1">
+                    <a:blip r:embed="rId7" cstate="print">
+                      <a:extLst>
+                        <a:ext uri="{28A0092B-C50C-407E-A947-70E740481C1C}">
+                          <a14:useLocalDpi xmlns:a14="http://schemas.microsoft.com/office/drawing/2010/main" val="0"/>
+                        </a:ext>
+                      </a:extLst>
+                    </a:blip>
+                    <a:srcRect t="7778"/>
+                    <a:stretch/>
+                  </pic:blipFill>
+                  <pic:spPr bwMode="auto">
+                    <a:xfrm>
+                      <a:off x="0" y="0"/>
+                      <a:ext cx="5400040" cy="2710207"/>
+                    </a:xfrm>
+                    <a:prstGeom prst="rect">
+                      <a:avLst/>
+                    </a:prstGeom>
+                    <a:ln>
+                      <a:noFill/>
+                    </a:ln>
+                    <a:extLst>
+                      <a:ext uri="{53640926-AAD7-44D8-BBD7-CCE9431645EC}">
+                        <a14:shadowObscured xmlns:a14="http://schemas.microsoft.com/office/drawing/2010/main"/>
+                      </a:ext>
+                    </a:extLst>
+                  </pic:spPr>
+                </pic:pic>
+              </a:graphicData>
+            </a:graphic>
+          </wp:inline>
+        </w:drawing>
       </w:r>
     </w:p>
     <w:p>
@@ -2026,7 +2115,8 @@
         <w:rPr>
           <w:lang w:val="en-US"/>
         </w:rPr>
-        <w:t>Play</w:t>
+        <w:lastRenderedPageBreak/>
+        <w:t>Create a new user</w:t>
       </w:r>
     </w:p>
     <w:p>
@@ -2040,60 +2130,75 @@
         <w:rPr>
           <w:lang w:val="en-US"/>
         </w:rPr>
-        <w:t>This is the main window of the application. Here is the board to show the player the different cells that can be selected.</w:t>
-      </w:r>
-      <w:r>
-        <w:rPr>
-          <w:lang w:val="en-US"/>
-        </w:rPr>
-        <w:t xml:space="preserve"> </w:t>
-      </w:r>
-      <w:r>
-        <w:rPr>
-          <w:lang w:val="en-US"/>
-        </w:rPr>
-        <w:t>To start the game, the dice has to be pressed and the player has to decide which category he/she prefers. Depending on the category selected, one question or another will be retrieved from the database and asked to the player. The player has also the possibility of changin</w:t>
-      </w:r>
-      <w:r>
-        <w:rPr>
-          <w:lang w:val="en-US"/>
-        </w:rPr>
-        <w:t>g the</w:t>
-      </w:r>
-      <w:r>
-        <w:rPr>
-          <w:lang w:val="en-US"/>
-        </w:rPr>
-        <w:t xml:space="preserve"> background </w:t>
-      </w:r>
-      <w:r>
-        <w:rPr>
-          <w:lang w:val="en-GB"/>
-        </w:rPr>
-        <w:t>colour</w:t>
-      </w:r>
-      <w:r>
-        <w:rPr>
-          <w:lang w:val="en-US"/>
-        </w:rPr>
-        <w:t xml:space="preserve"> of the window, selecting it with some buttons. The </w:t>
-      </w:r>
-      <w:r>
-        <w:rPr>
-          <w:lang w:val="en-GB"/>
-        </w:rPr>
-        <w:t xml:space="preserve">colours </w:t>
-      </w:r>
-      <w:r>
-        <w:rPr>
-          <w:lang w:val="en-US"/>
-        </w:rPr>
-        <w:t>are those corresponding to the 6 different categories of the questions.</w:t>
+        <w:t>If you want to create a new user, you must provide some personal data like your name, your email and a password. All this information is required to create the user.</w:t>
+      </w:r>
+    </w:p>
+    <w:p>
+      <w:pPr>
+        <w:jc w:val="both"/>
+        <w:rPr>
+          <w:lang w:val="en-US"/>
+        </w:rPr>
+      </w:pPr>
+      <w:r>
+        <w:rPr>
+          <w:noProof/>
+          <w:lang w:eastAsia="es-ES"/>
+        </w:rPr>
+        <w:drawing>
+          <wp:inline distT="0" distB="0" distL="0" distR="0">
+            <wp:extent cx="5400675" cy="2729576"/>
+            <wp:effectExtent l="0" t="0" r="0" b="0"/>
+            <wp:docPr id="3" name="0 Imagen"/>
+            <wp:cNvGraphicFramePr>
+              <a:graphicFrameLocks xmlns:a="http://schemas.openxmlformats.org/drawingml/2006/main" noChangeAspect="1"/>
+            </wp:cNvGraphicFramePr>
+            <a:graphic xmlns:a="http://schemas.openxmlformats.org/drawingml/2006/main">
+              <a:graphicData uri="http://schemas.openxmlformats.org/drawingml/2006/picture">
+                <pic:pic xmlns:pic="http://schemas.openxmlformats.org/drawingml/2006/picture">
+                  <pic:nvPicPr>
+                    <pic:cNvPr id="0" name="0389DFC.tmp"/>
+                    <pic:cNvPicPr/>
+                  </pic:nvPicPr>
+                  <pic:blipFill rotWithShape="1">
+                    <a:blip r:embed="rId8" cstate="print">
+                      <a:extLst>
+                        <a:ext uri="{28A0092B-C50C-407E-A947-70E740481C1C}">
+                          <a14:useLocalDpi xmlns:a14="http://schemas.microsoft.com/office/drawing/2010/main" val="0"/>
+                        </a:ext>
+                      </a:extLst>
+                    </a:blip>
+                    <a:srcRect t="7130"/>
+                    <a:stretch/>
+                  </pic:blipFill>
+                  <pic:spPr bwMode="auto">
+                    <a:xfrm>
+                      <a:off x="0" y="0"/>
+                      <a:ext cx="5400040" cy="2729255"/>
+                    </a:xfrm>
+                    <a:prstGeom prst="rect">
+                      <a:avLst/>
+                    </a:prstGeom>
+                    <a:ln>
+                      <a:noFill/>
+                    </a:ln>
+                    <a:extLst>
+                      <a:ext uri="{53640926-AAD7-44D8-BBD7-CCE9431645EC}">
+                        <a14:shadowObscured xmlns:a14="http://schemas.microsoft.com/office/drawing/2010/main"/>
+                      </a:ext>
+                    </a:extLst>
+                  </pic:spPr>
+                </pic:pic>
+              </a:graphicData>
+            </a:graphic>
+          </wp:inline>
+        </w:drawing>
       </w:r>
     </w:p>
     <w:p>
       <w:pPr>
         <w:pStyle w:val="Ttulo2"/>
+        <w:jc w:val="both"/>
         <w:rPr>
           <w:lang w:val="en-US"/>
         </w:rPr>
@@ -2102,12 +2207,12 @@
         <w:rPr>
           <w:lang w:val="en-US"/>
         </w:rPr>
-        <w:lastRenderedPageBreak/>
-        <w:t>Statistics</w:t>
+        <w:t>Play</w:t>
       </w:r>
     </w:p>
     <w:p>
       <w:pPr>
+        <w:jc w:val="both"/>
         <w:rPr>
           <w:lang w:val="en-US"/>
         </w:rPr>
@@ -2116,8 +2221,161 @@
         <w:rPr>
           <w:lang w:val="en-US"/>
         </w:rPr>
-        <w:t>In this window the user will be able to see the  a small information as a table. In this page the information shown is the number of games played, number of answers and and number of correct ones for the player in session.</w:t>
-      </w:r>
+        <w:t>This is the main window of the application. Here is the board to show the player the different cells that can be selected.</w:t>
+      </w:r>
+      <w:r>
+        <w:rPr>
+          <w:lang w:val="en-US"/>
+        </w:rPr>
+        <w:t xml:space="preserve"> </w:t>
+      </w:r>
+      <w:r>
+        <w:rPr>
+          <w:lang w:val="en-US"/>
+        </w:rPr>
+        <w:t>To start the game, the dice has to be pressed and the player has to decide which category he/she prefers. Depending on the category selected, one question or another will be retrieved from the database and asked to the player. The player has also the possibility of changin</w:t>
+      </w:r>
+      <w:r>
+        <w:rPr>
+          <w:lang w:val="en-US"/>
+        </w:rPr>
+        <w:t>g the</w:t>
+      </w:r>
+      <w:r>
+        <w:rPr>
+          <w:lang w:val="en-US"/>
+        </w:rPr>
+        <w:t xml:space="preserve"> background </w:t>
+      </w:r>
+      <w:r>
+        <w:rPr>
+          <w:lang w:val="en-GB"/>
+        </w:rPr>
+        <w:t>colour</w:t>
+      </w:r>
+      <w:r>
+        <w:rPr>
+          <w:lang w:val="en-US"/>
+        </w:rPr>
+        <w:t xml:space="preserve"> of the window, selecting it with some buttons. The </w:t>
+      </w:r>
+      <w:r>
+        <w:rPr>
+          <w:lang w:val="en-GB"/>
+        </w:rPr>
+        <w:t xml:space="preserve">colours </w:t>
+      </w:r>
+      <w:r>
+        <w:rPr>
+          <w:lang w:val="en-US"/>
+        </w:rPr>
+        <w:t>are those corresponding to the 6 different categories of the questions.</w:t>
+      </w:r>
+    </w:p>
+    <w:p>
+      <w:pPr>
+        <w:jc w:val="both"/>
+        <w:rPr>
+          <w:lang w:val="en-US"/>
+        </w:rPr>
+      </w:pPr>
+      <w:r>
+        <w:rPr>
+          <w:noProof/>
+          <w:lang w:eastAsia="es-ES"/>
+        </w:rPr>
+        <w:drawing>
+          <wp:inline distT="0" distB="0" distL="0" distR="0">
+            <wp:extent cx="5400675" cy="2609850"/>
+            <wp:effectExtent l="0" t="0" r="9525" b="0"/>
+            <wp:docPr id="4" name="0 Imagen"/>
+            <wp:cNvGraphicFramePr>
+              <a:graphicFrameLocks xmlns:a="http://schemas.openxmlformats.org/drawingml/2006/main" noChangeAspect="1"/>
+            </wp:cNvGraphicFramePr>
+            <a:graphic xmlns:a="http://schemas.openxmlformats.org/drawingml/2006/main">
+              <a:graphicData uri="http://schemas.openxmlformats.org/drawingml/2006/picture">
+                <pic:pic xmlns:pic="http://schemas.openxmlformats.org/drawingml/2006/picture">
+                  <pic:nvPicPr>
+                    <pic:cNvPr id="0" name="0383382.tmp"/>
+                    <pic:cNvPicPr/>
+                  </pic:nvPicPr>
+                  <pic:blipFill rotWithShape="1">
+                    <a:blip r:embed="rId9" cstate="print">
+                      <a:extLst>
+                        <a:ext uri="{28A0092B-C50C-407E-A947-70E740481C1C}">
+                          <a14:useLocalDpi xmlns:a14="http://schemas.microsoft.com/office/drawing/2010/main" val="0"/>
+                        </a:ext>
+                      </a:extLst>
+                    </a:blip>
+                    <a:srcRect t="6158" b="5046"/>
+                    <a:stretch/>
+                  </pic:blipFill>
+                  <pic:spPr bwMode="auto">
+                    <a:xfrm>
+                      <a:off x="0" y="0"/>
+                      <a:ext cx="5400040" cy="2609543"/>
+                    </a:xfrm>
+                    <a:prstGeom prst="rect">
+                      <a:avLst/>
+                    </a:prstGeom>
+                    <a:ln>
+                      <a:noFill/>
+                    </a:ln>
+                    <a:extLst>
+                      <a:ext uri="{53640926-AAD7-44D8-BBD7-CCE9431645EC}">
+                        <a14:shadowObscured xmlns:a14="http://schemas.microsoft.com/office/drawing/2010/main"/>
+                      </a:ext>
+                    </a:extLst>
+                  </pic:spPr>
+                </pic:pic>
+              </a:graphicData>
+            </a:graphic>
+          </wp:inline>
+        </w:drawing>
+      </w:r>
+    </w:p>
+    <w:p>
+      <w:pPr>
+        <w:pStyle w:val="Ttulo2"/>
+        <w:rPr>
+          <w:lang w:val="en-US"/>
+        </w:rPr>
+      </w:pPr>
+      <w:r>
+        <w:rPr>
+          <w:lang w:val="en-US"/>
+        </w:rPr>
+        <w:t>Statistics</w:t>
+      </w:r>
+    </w:p>
+    <w:p>
+      <w:pPr>
+        <w:rPr>
+          <w:lang w:val="en-US"/>
+        </w:rPr>
+      </w:pPr>
+      <w:r>
+        <w:rPr>
+          <w:lang w:val="en-US"/>
+        </w:rPr>
+        <w:t xml:space="preserve">In this window the user will be able to see </w:t>
+      </w:r>
+      <w:proofErr w:type="gramStart"/>
+      <w:r>
+        <w:rPr>
+          <w:lang w:val="en-US"/>
+        </w:rPr>
+        <w:t>the  a</w:t>
+      </w:r>
+      <w:proofErr w:type="gramEnd"/>
+      <w:r>
+        <w:rPr>
+          <w:lang w:val="en-US"/>
+        </w:rPr>
+        <w:t xml:space="preserve"> small information as a table. In this page the information shown is the number of games played, number of answers and and number of correct ones for the player in session.</w:t>
+      </w:r>
+      <w:bookmarkStart w:id="1" w:name="_GoBack"/>
+      <w:bookmarkEnd w:id="1"/>
     </w:p>
     <w:p>
       <w:pPr>
@@ -2950,7 +3208,7 @@
   <w:rsids>
     <w:rsidRoot w:val="008C0E28"/>
     <w:rsid w:val="008C0E28"/>
-    <w:rsid w:val="00E51DD0"/>
+    <w:rsid w:val="00C81F6B"/>
   </w:rsids>
   <m:mathPr>
     <m:mathFont m:val="Cambria Math"/>
@@ -3657,7 +3915,7 @@
 </file>
 
 <file path=customXml/itemProps1.xml><?xml version="1.0" encoding="utf-8"?>
-<ds:datastoreItem xmlns:ds="http://schemas.openxmlformats.org/officeDocument/2006/customXml" ds:itemID="{83D8997C-79CB-4924-86FF-A34F691DEF23}">
+<ds:datastoreItem xmlns:ds="http://schemas.openxmlformats.org/officeDocument/2006/customXml" ds:itemID="{0695A13F-7842-454F-A510-DA0E8E5DE8BA}">
   <ds:schemaRefs>
     <ds:schemaRef ds:uri="http://schemas.openxmlformats.org/officeDocument/2006/bibliography"/>
   </ds:schemaRefs>

</xml_diff>

<commit_message>
Documentation ended, remains statistics snapshot
</commit_message>
<xml_diff>
--- a/Documentation/Documentation_Triviali1b_V2.0.docx
+++ b/Documentation/Documentation_Triviali1b_V2.0.docx
@@ -1244,6 +1244,7 @@
                               <w:dataBinding w:prefixMappings="xmlns:ns0='http://schemas.openxmlformats.org/officeDocument/2006/extended-properties'" w:xpath="/ns0:Properties[1]/ns0:Company[1]" w:storeItemID="{6668398D-A668-4E3E-A5EB-62B293D839F1}"/>
                               <w:text/>
                             </w:sdtPr>
+                            <w:sdtEndPr/>
                             <w:sdtContent>
                               <w:p>
                                 <w:pPr>
@@ -1314,6 +1315,7 @@
                               <w:dataBinding w:prefixMappings="xmlns:ns0='http://schemas.openxmlformats.org/package/2006/metadata/core-properties' xmlns:ns1='http://purl.org/dc/elements/1.1/'" w:xpath="/ns0:coreProperties[1]/ns1:title[1]" w:storeItemID="{6C3C8BC8-F283-45AE-878A-BAB7291924A1}"/>
                               <w:text/>
                             </w:sdtPr>
+                            <w:sdtEndPr/>
                             <w:sdtContent>
                               <w:p>
                                 <w:pPr>
@@ -1356,6 +1358,7 @@
                               <w:dataBinding w:prefixMappings="xmlns:ns0='http://schemas.openxmlformats.org/package/2006/metadata/core-properties' xmlns:ns1='http://purl.org/dc/elements/1.1/'" w:xpath="/ns0:coreProperties[1]/ns1:subject[1]" w:storeItemID="{6C3C8BC8-F283-45AE-878A-BAB7291924A1}"/>
                               <w:text/>
                             </w:sdtPr>
+                            <w:sdtEndPr/>
                             <w:sdtContent>
                               <w:p>
                                 <w:pPr>
@@ -1612,6 +1615,8 @@
           <w:r>
             <w:t>Contents</w:t>
           </w:r>
+          <w:bookmarkStart w:id="0" w:name="_GoBack"/>
+          <w:bookmarkEnd w:id="0"/>
           <w:proofErr w:type="spellEnd"/>
         </w:p>
         <w:p>
@@ -1642,7 +1647,7 @@
           <w:r>
             <w:fldChar w:fldCharType="separate"/>
           </w:r>
-          <w:hyperlink w:anchor="_Toc416455107" w:history="1">
+          <w:hyperlink w:anchor="_Toc416458162" w:history="1">
             <w:r>
               <w:rPr>
                 <w:rStyle w:val="Hipervnculo"/>
@@ -1669,7 +1674,7 @@
                 <w:noProof/>
                 <w:webHidden/>
               </w:rPr>
-              <w:instrText xml:space="preserve"> PAGEREF _Toc416455107 \h </w:instrText>
+              <w:instrText xml:space="preserve"> PAGEREF _Toc416458162 \h </w:instrText>
             </w:r>
             <w:r>
               <w:rPr>
@@ -1712,7 +1717,7 @@
               <w:lang w:eastAsia="es-ES"/>
             </w:rPr>
           </w:pPr>
-          <w:hyperlink w:anchor="_Toc416455108" w:history="1">
+          <w:hyperlink w:anchor="_Toc416458163" w:history="1">
             <w:r>
               <w:rPr>
                 <w:rStyle w:val="Hipervnculo"/>
@@ -1739,7 +1744,7 @@
                 <w:noProof/>
                 <w:webHidden/>
               </w:rPr>
-              <w:instrText xml:space="preserve"> PAGEREF _Toc416455108 \h </w:instrText>
+              <w:instrText xml:space="preserve"> PAGEREF _Toc416458163 \h </w:instrText>
             </w:r>
             <w:r>
               <w:rPr>
@@ -1782,7 +1787,7 @@
               <w:lang w:eastAsia="es-ES"/>
             </w:rPr>
           </w:pPr>
-          <w:hyperlink w:anchor="_Toc416455109" w:history="1">
+          <w:hyperlink w:anchor="_Toc416458164" w:history="1">
             <w:r>
               <w:rPr>
                 <w:rStyle w:val="Hipervnculo"/>
@@ -1810,7 +1815,7 @@
                 <w:noProof/>
                 <w:webHidden/>
               </w:rPr>
-              <w:instrText xml:space="preserve"> PAGEREF _Toc416455109 \h </w:instrText>
+              <w:instrText xml:space="preserve"> PAGEREF _Toc416458164 \h </w:instrText>
             </w:r>
             <w:r>
               <w:rPr>
@@ -1853,7 +1858,7 @@
               <w:lang w:eastAsia="es-ES"/>
             </w:rPr>
           </w:pPr>
-          <w:hyperlink w:anchor="_Toc416455110" w:history="1">
+          <w:hyperlink w:anchor="_Toc416458165" w:history="1">
             <w:r>
               <w:rPr>
                 <w:rStyle w:val="Hipervnculo"/>
@@ -1881,7 +1886,7 @@
                 <w:noProof/>
                 <w:webHidden/>
               </w:rPr>
-              <w:instrText xml:space="preserve"> PAGEREF _Toc416455110 \h </w:instrText>
+              <w:instrText xml:space="preserve"> PAGEREF _Toc416458165 \h </w:instrText>
             </w:r>
             <w:r>
               <w:rPr>
@@ -1924,7 +1929,7 @@
               <w:lang w:eastAsia="es-ES"/>
             </w:rPr>
           </w:pPr>
-          <w:hyperlink w:anchor="_Toc416455111" w:history="1">
+          <w:hyperlink w:anchor="_Toc416458166" w:history="1">
             <w:r>
               <w:rPr>
                 <w:rStyle w:val="Hipervnculo"/>
@@ -1952,7 +1957,7 @@
                 <w:noProof/>
                 <w:webHidden/>
               </w:rPr>
-              <w:instrText xml:space="preserve"> PAGEREF _Toc416455111 \h </w:instrText>
+              <w:instrText xml:space="preserve"> PAGEREF _Toc416458166 \h </w:instrText>
             </w:r>
             <w:r>
               <w:rPr>
@@ -1995,7 +2000,7 @@
               <w:lang w:eastAsia="es-ES"/>
             </w:rPr>
           </w:pPr>
-          <w:hyperlink w:anchor="_Toc416455112" w:history="1">
+          <w:hyperlink w:anchor="_Toc416458167" w:history="1">
             <w:r>
               <w:rPr>
                 <w:rStyle w:val="Hipervnculo"/>
@@ -2023,7 +2028,7 @@
                 <w:noProof/>
                 <w:webHidden/>
               </w:rPr>
-              <w:instrText xml:space="preserve"> PAGEREF _Toc416455112 \h </w:instrText>
+              <w:instrText xml:space="preserve"> PAGEREF _Toc416458167 \h </w:instrText>
             </w:r>
             <w:r>
               <w:rPr>
@@ -2066,7 +2071,7 @@
               <w:lang w:eastAsia="es-ES"/>
             </w:rPr>
           </w:pPr>
-          <w:hyperlink w:anchor="_Toc416455113" w:history="1">
+          <w:hyperlink w:anchor="_Toc416458168" w:history="1">
             <w:r>
               <w:rPr>
                 <w:rStyle w:val="Hipervnculo"/>
@@ -2094,7 +2099,7 @@
                 <w:noProof/>
                 <w:webHidden/>
               </w:rPr>
-              <w:instrText xml:space="preserve"> PAGEREF _Toc416455113 \h </w:instrText>
+              <w:instrText xml:space="preserve"> PAGEREF _Toc416458168 \h </w:instrText>
             </w:r>
             <w:r>
               <w:rPr>
@@ -2137,7 +2142,7 @@
               <w:lang w:eastAsia="es-ES"/>
             </w:rPr>
           </w:pPr>
-          <w:hyperlink w:anchor="_Toc416455114" w:history="1">
+          <w:hyperlink w:anchor="_Toc416458169" w:history="1">
             <w:r>
               <w:rPr>
                 <w:rStyle w:val="Hipervnculo"/>
@@ -2165,7 +2170,7 @@
                 <w:noProof/>
                 <w:webHidden/>
               </w:rPr>
-              <w:instrText xml:space="preserve"> PAGEREF _Toc416455114 \h </w:instrText>
+              <w:instrText xml:space="preserve"> PAGEREF _Toc416458169 \h </w:instrText>
             </w:r>
             <w:r>
               <w:rPr>
@@ -2208,7 +2213,7 @@
               <w:lang w:eastAsia="es-ES"/>
             </w:rPr>
           </w:pPr>
-          <w:hyperlink w:anchor="_Toc416455115" w:history="1">
+          <w:hyperlink w:anchor="_Toc416458170" w:history="1">
             <w:r>
               <w:rPr>
                 <w:rStyle w:val="Hipervnculo"/>
@@ -2236,7 +2241,7 @@
                 <w:noProof/>
                 <w:webHidden/>
               </w:rPr>
-              <w:instrText xml:space="preserve"> PAGEREF _Toc416455115 \h </w:instrText>
+              <w:instrText xml:space="preserve"> PAGEREF _Toc416458170 \h </w:instrText>
             </w:r>
             <w:r>
               <w:rPr>
@@ -2256,7 +2261,7 @@
                 <w:noProof/>
                 <w:webHidden/>
               </w:rPr>
-              <w:t>5</w:t>
+              <w:t>6</w:t>
             </w:r>
             <w:r>
               <w:rPr>
@@ -2279,7 +2284,7 @@
               <w:lang w:eastAsia="es-ES"/>
             </w:rPr>
           </w:pPr>
-          <w:hyperlink w:anchor="_Toc416455116" w:history="1">
+          <w:hyperlink w:anchor="_Toc416458171" w:history="1">
             <w:r>
               <w:rPr>
                 <w:rStyle w:val="Hipervnculo"/>
@@ -2307,7 +2312,7 @@
                 <w:noProof/>
                 <w:webHidden/>
               </w:rPr>
-              <w:instrText xml:space="preserve"> PAGEREF _Toc416455116 \h </w:instrText>
+              <w:instrText xml:space="preserve"> PAGEREF _Toc416458171 \h </w:instrText>
             </w:r>
             <w:r>
               <w:rPr>
@@ -2350,7 +2355,7 @@
               <w:lang w:eastAsia="es-ES"/>
             </w:rPr>
           </w:pPr>
-          <w:hyperlink w:anchor="_Toc416455117" w:history="1">
+          <w:hyperlink w:anchor="_Toc416458172" w:history="1">
             <w:r>
               <w:rPr>
                 <w:rStyle w:val="Hipervnculo"/>
@@ -2378,7 +2383,7 @@
                 <w:noProof/>
                 <w:webHidden/>
               </w:rPr>
-              <w:instrText xml:space="preserve"> PAGEREF _Toc416455117 \h </w:instrText>
+              <w:instrText xml:space="preserve"> PAGEREF _Toc416458172 \h </w:instrText>
             </w:r>
             <w:r>
               <w:rPr>
@@ -2421,7 +2426,7 @@
               <w:lang w:eastAsia="es-ES"/>
             </w:rPr>
           </w:pPr>
-          <w:hyperlink w:anchor="_Toc416455118" w:history="1">
+          <w:hyperlink w:anchor="_Toc416458173" w:history="1">
             <w:r>
               <w:rPr>
                 <w:rStyle w:val="Hipervnculo"/>
@@ -2449,7 +2454,7 @@
                 <w:noProof/>
                 <w:webHidden/>
               </w:rPr>
-              <w:instrText xml:space="preserve"> PAGEREF _Toc416455118 \h </w:instrText>
+              <w:instrText xml:space="preserve"> PAGEREF _Toc416458173 \h </w:instrText>
             </w:r>
             <w:r>
               <w:rPr>
@@ -2492,7 +2497,7 @@
               <w:lang w:eastAsia="es-ES"/>
             </w:rPr>
           </w:pPr>
-          <w:hyperlink w:anchor="_Toc416455119" w:history="1">
+          <w:hyperlink w:anchor="_Toc416458174" w:history="1">
             <w:r>
               <w:rPr>
                 <w:rStyle w:val="Hipervnculo"/>
@@ -2520,7 +2525,7 @@
                 <w:noProof/>
                 <w:webHidden/>
               </w:rPr>
-              <w:instrText xml:space="preserve"> PAGEREF _Toc416455119 \h </w:instrText>
+              <w:instrText xml:space="preserve"> PAGEREF _Toc416458174 \h </w:instrText>
             </w:r>
             <w:r>
               <w:rPr>
@@ -2563,7 +2568,7 @@
               <w:lang w:eastAsia="es-ES"/>
             </w:rPr>
           </w:pPr>
-          <w:hyperlink w:anchor="_Toc416455120" w:history="1">
+          <w:hyperlink w:anchor="_Toc416458175" w:history="1">
             <w:r>
               <w:rPr>
                 <w:rStyle w:val="Hipervnculo"/>
@@ -2591,7 +2596,7 @@
                 <w:noProof/>
                 <w:webHidden/>
               </w:rPr>
-              <w:instrText xml:space="preserve"> PAGEREF _Toc416455120 \h </w:instrText>
+              <w:instrText xml:space="preserve"> PAGEREF _Toc416458175 \h </w:instrText>
             </w:r>
             <w:r>
               <w:rPr>
@@ -2634,7 +2639,7 @@
               <w:lang w:eastAsia="es-ES"/>
             </w:rPr>
           </w:pPr>
-          <w:hyperlink w:anchor="_Toc416455121" w:history="1">
+          <w:hyperlink w:anchor="_Toc416458176" w:history="1">
             <w:r>
               <w:rPr>
                 <w:rStyle w:val="Hipervnculo"/>
@@ -2662,7 +2667,7 @@
                 <w:noProof/>
                 <w:webHidden/>
               </w:rPr>
-              <w:instrText xml:space="preserve"> PAGEREF _Toc416455121 \h </w:instrText>
+              <w:instrText xml:space="preserve"> PAGEREF _Toc416458176 \h </w:instrText>
             </w:r>
             <w:r>
               <w:rPr>
@@ -2705,7 +2710,7 @@
               <w:lang w:eastAsia="es-ES"/>
             </w:rPr>
           </w:pPr>
-          <w:hyperlink w:anchor="_Toc416455122" w:history="1">
+          <w:hyperlink w:anchor="_Toc416458177" w:history="1">
             <w:r>
               <w:rPr>
                 <w:rStyle w:val="Hipervnculo"/>
@@ -2733,7 +2738,7 @@
                 <w:noProof/>
                 <w:webHidden/>
               </w:rPr>
-              <w:instrText xml:space="preserve"> PAGEREF _Toc416455122 \h </w:instrText>
+              <w:instrText xml:space="preserve"> PAGEREF _Toc416458177 \h </w:instrText>
             </w:r>
             <w:r>
               <w:rPr>
@@ -2776,7 +2781,7 @@
               <w:lang w:eastAsia="es-ES"/>
             </w:rPr>
           </w:pPr>
-          <w:hyperlink w:anchor="_Toc416455123" w:history="1">
+          <w:hyperlink w:anchor="_Toc416458178" w:history="1">
             <w:r>
               <w:rPr>
                 <w:rStyle w:val="Hipervnculo"/>
@@ -2804,7 +2809,7 @@
                 <w:noProof/>
                 <w:webHidden/>
               </w:rPr>
-              <w:instrText xml:space="preserve"> PAGEREF _Toc416455123 \h </w:instrText>
+              <w:instrText xml:space="preserve"> PAGEREF _Toc416458178 \h </w:instrText>
             </w:r>
             <w:r>
               <w:rPr>
@@ -2824,7 +2829,7 @@
                 <w:noProof/>
                 <w:webHidden/>
               </w:rPr>
-              <w:t>8</w:t>
+              <w:t>9</w:t>
             </w:r>
             <w:r>
               <w:rPr>
@@ -2863,7 +2868,7 @@
       <w:pPr>
         <w:pStyle w:val="Ttulo1"/>
       </w:pPr>
-      <w:bookmarkStart w:id="0" w:name="_Toc416455107"/>
+      <w:bookmarkStart w:id="1" w:name="_Toc416458162"/>
       <w:proofErr w:type="spellStart"/>
       <w:r>
         <w:t>Architecture</w:t>
@@ -2876,14 +2881,14 @@
       <w:r>
         <w:t>diagrams</w:t>
       </w:r>
-      <w:bookmarkEnd w:id="0"/>
+      <w:bookmarkEnd w:id="1"/>
       <w:proofErr w:type="spellEnd"/>
     </w:p>
     <w:p>
       <w:pPr>
         <w:pStyle w:val="Ttulo2"/>
       </w:pPr>
-      <w:bookmarkStart w:id="1" w:name="_Toc416455108"/>
+      <w:bookmarkStart w:id="2" w:name="_Toc416458163"/>
       <w:proofErr w:type="spellStart"/>
       <w:r>
         <w:t>Package</w:t>
@@ -2896,7 +2901,7 @@
       <w:r>
         <w:t>view</w:t>
       </w:r>
-      <w:bookmarkEnd w:id="1"/>
+      <w:bookmarkEnd w:id="2"/>
       <w:proofErr w:type="spellEnd"/>
     </w:p>
     <w:p>
@@ -2921,7 +2926,7 @@
                     <pic:cNvPicPr/>
                   </pic:nvPicPr>
                   <pic:blipFill>
-                    <a:blip r:embed="rId6">
+                    <a:blip r:embed="rId8">
                       <a:extLst>
                         <a:ext uri="{28A0092B-C50C-407E-A947-70E740481C1C}">
                           <a14:useLocalDpi xmlns:a14="http://schemas.microsoft.com/office/drawing/2010/main" val="0"/>
@@ -2955,14 +2960,14 @@
           <w:lang w:val="en-US"/>
         </w:rPr>
       </w:pPr>
-      <w:bookmarkStart w:id="2" w:name="_Toc416455109"/>
+      <w:bookmarkStart w:id="3" w:name="_Toc416458164"/>
       <w:r>
         <w:rPr>
           <w:lang w:val="en-US"/>
         </w:rPr>
         <w:t>Component views</w:t>
       </w:r>
-      <w:bookmarkEnd w:id="2"/>
+      <w:bookmarkEnd w:id="3"/>
     </w:p>
     <w:p>
       <w:pPr>
@@ -2971,14 +2976,14 @@
           <w:lang w:val="en-US"/>
         </w:rPr>
       </w:pPr>
-      <w:bookmarkStart w:id="3" w:name="_Toc416455110"/>
+      <w:bookmarkStart w:id="4" w:name="_Toc416458165"/>
       <w:r>
         <w:rPr>
           <w:lang w:val="en-US"/>
         </w:rPr>
         <w:t>Extract</w:t>
       </w:r>
-      <w:bookmarkEnd w:id="3"/>
+      <w:bookmarkEnd w:id="4"/>
     </w:p>
     <w:p>
       <w:pPr>
@@ -3007,7 +3012,7 @@
                     <pic:cNvPicPr/>
                   </pic:nvPicPr>
                   <pic:blipFill>
-                    <a:blip r:embed="rId7">
+                    <a:blip r:embed="rId9">
                       <a:extLst>
                         <a:ext uri="{28A0092B-C50C-407E-A947-70E740481C1C}">
                           <a14:useLocalDpi xmlns:a14="http://schemas.microsoft.com/office/drawing/2010/main" val="0"/>
@@ -3041,7 +3046,7 @@
           <w:lang w:val="en-US"/>
         </w:rPr>
       </w:pPr>
-      <w:bookmarkStart w:id="4" w:name="_Toc416455111"/>
+      <w:bookmarkStart w:id="5" w:name="_Toc416458166"/>
       <w:r>
         <w:rPr>
           <w:lang w:val="en-US"/>
@@ -3049,7 +3054,7 @@
         <w:lastRenderedPageBreak/>
         <w:t>Game</w:t>
       </w:r>
-      <w:bookmarkEnd w:id="4"/>
+      <w:bookmarkEnd w:id="5"/>
     </w:p>
     <w:p>
       <w:pPr>
@@ -3078,7 +3083,7 @@
                     <pic:cNvPicPr/>
                   </pic:nvPicPr>
                   <pic:blipFill>
-                    <a:blip r:embed="rId8">
+                    <a:blip r:embed="rId10">
                       <a:extLst>
                         <a:ext uri="{28A0092B-C50C-407E-A947-70E740481C1C}">
                           <a14:useLocalDpi xmlns:a14="http://schemas.microsoft.com/office/drawing/2010/main" val="0"/>
@@ -3112,7 +3117,7 @@
           <w:lang w:val="en-US"/>
         </w:rPr>
       </w:pPr>
-      <w:bookmarkStart w:id="5" w:name="_Toc416455112"/>
+      <w:bookmarkStart w:id="6" w:name="_Toc416458167"/>
       <w:r>
         <w:rPr>
           <w:lang w:val="en-US"/>
@@ -3120,7 +3125,7 @@
         <w:lastRenderedPageBreak/>
         <w:t>Deployment view</w:t>
       </w:r>
-      <w:bookmarkEnd w:id="5"/>
+      <w:bookmarkEnd w:id="6"/>
     </w:p>
     <w:p>
       <w:pPr>
@@ -3149,7 +3154,7 @@
                     <pic:cNvPicPr/>
                   </pic:nvPicPr>
                   <pic:blipFill>
-                    <a:blip r:embed="rId9">
+                    <a:blip r:embed="rId11">
                       <a:extLst>
                         <a:ext uri="{28A0092B-C50C-407E-A947-70E740481C1C}">
                           <a14:useLocalDpi xmlns:a14="http://schemas.microsoft.com/office/drawing/2010/main" val="0"/>
@@ -3202,7 +3207,7 @@
           <w:lang w:val="en-US"/>
         </w:rPr>
       </w:pPr>
-      <w:bookmarkStart w:id="6" w:name="_Toc416455113"/>
+      <w:bookmarkStart w:id="7" w:name="_Toc416458168"/>
       <w:r>
         <w:rPr>
           <w:lang w:val="en-US"/>
@@ -3210,7 +3215,7 @@
         <w:lastRenderedPageBreak/>
         <w:t>User manual</w:t>
       </w:r>
-      <w:bookmarkEnd w:id="6"/>
+      <w:bookmarkEnd w:id="7"/>
     </w:p>
     <w:p>
       <w:pPr>
@@ -3300,14 +3305,14 @@
           <w:lang w:val="en-US"/>
         </w:rPr>
       </w:pPr>
-      <w:bookmarkStart w:id="7" w:name="_Toc416455114"/>
+      <w:bookmarkStart w:id="8" w:name="_Toc416458169"/>
       <w:r>
         <w:rPr>
           <w:lang w:val="en-US"/>
         </w:rPr>
         <w:t>Initial window</w:t>
       </w:r>
-      <w:bookmarkEnd w:id="7"/>
+      <w:bookmarkEnd w:id="8"/>
     </w:p>
     <w:p>
       <w:pPr>
@@ -3375,7 +3380,7 @@
                     <pic:cNvPicPr/>
                   </pic:nvPicPr>
                   <pic:blipFill>
-                    <a:blip r:embed="rId10" cstate="print">
+                    <a:blip r:embed="rId12" cstate="print">
                       <a:extLst>
                         <a:ext uri="{28A0092B-C50C-407E-A947-70E740481C1C}">
                           <a14:useLocalDpi xmlns:a14="http://schemas.microsoft.com/office/drawing/2010/main" val="0"/>
@@ -3418,20 +3423,40 @@
     </w:p>
     <w:p>
       <w:pPr>
+        <w:rPr>
+          <w:rFonts w:asciiTheme="majorHAnsi" w:eastAsiaTheme="majorEastAsia" w:hAnsiTheme="majorHAnsi" w:cstheme="majorBidi"/>
+          <w:b/>
+          <w:bCs/>
+          <w:color w:val="4F81BD" w:themeColor="accent1"/>
+          <w:sz w:val="26"/>
+          <w:szCs w:val="26"/>
+          <w:lang w:val="en-US"/>
+        </w:rPr>
+      </w:pPr>
+      <w:r>
+        <w:rPr>
+          <w:lang w:val="en-US"/>
+        </w:rPr>
+        <w:br w:type="page"/>
+      </w:r>
+    </w:p>
+    <w:p>
+      <w:pPr>
         <w:pStyle w:val="Ttulo2"/>
         <w:jc w:val="both"/>
         <w:rPr>
           <w:lang w:val="en-US"/>
         </w:rPr>
       </w:pPr>
-      <w:bookmarkStart w:id="8" w:name="_Toc416455115"/>
-      <w:r>
-        <w:rPr>
-          <w:lang w:val="en-US"/>
-        </w:rPr>
+      <w:bookmarkStart w:id="9" w:name="_Toc416458170"/>
+      <w:r>
+        <w:rPr>
+          <w:lang w:val="en-US"/>
+        </w:rPr>
+        <w:lastRenderedPageBreak/>
         <w:t>About</w:t>
       </w:r>
-      <w:bookmarkEnd w:id="8"/>
+      <w:bookmarkEnd w:id="9"/>
     </w:p>
     <w:p>
       <w:pPr>
@@ -3459,7 +3484,6 @@
           <w:noProof/>
           <w:lang w:eastAsia="es-ES"/>
         </w:rPr>
-        <w:lastRenderedPageBreak/>
         <w:drawing>
           <wp:inline distT="0" distB="0" distL="0" distR="0">
             <wp:extent cx="5400675" cy="2710526"/>
@@ -3476,7 +3500,7 @@
                     <pic:cNvPicPr/>
                   </pic:nvPicPr>
                   <pic:blipFill rotWithShape="1">
-                    <a:blip r:embed="rId11" cstate="print">
+                    <a:blip r:embed="rId13" cstate="print">
                       <a:extLst>
                         <a:ext uri="{28A0092B-C50C-407E-A947-70E740481C1C}">
                           <a14:useLocalDpi xmlns:a14="http://schemas.microsoft.com/office/drawing/2010/main" val="0"/>
@@ -3518,14 +3542,14 @@
           <w:lang w:val="en-US"/>
         </w:rPr>
       </w:pPr>
-      <w:bookmarkStart w:id="9" w:name="_Toc416455116"/>
+      <w:bookmarkStart w:id="10" w:name="_Toc416458171"/>
       <w:r>
         <w:rPr>
           <w:lang w:val="en-US"/>
         </w:rPr>
         <w:t>Create a new user</w:t>
       </w:r>
-      <w:bookmarkEnd w:id="9"/>
+      <w:bookmarkEnd w:id="10"/>
     </w:p>
     <w:p>
       <w:pPr>
@@ -3569,7 +3593,7 @@
                     <pic:cNvPicPr/>
                   </pic:nvPicPr>
                   <pic:blipFill rotWithShape="1">
-                    <a:blip r:embed="rId12" cstate="print">
+                    <a:blip r:embed="rId14" cstate="print">
                       <a:extLst>
                         <a:ext uri="{28A0092B-C50C-407E-A947-70E740481C1C}">
                           <a14:useLocalDpi xmlns:a14="http://schemas.microsoft.com/office/drawing/2010/main" val="0"/>
@@ -3630,7 +3654,7 @@
           <w:lang w:val="en-US"/>
         </w:rPr>
       </w:pPr>
-      <w:bookmarkStart w:id="10" w:name="_Toc416455117"/>
+      <w:bookmarkStart w:id="11" w:name="_Toc416458172"/>
       <w:r>
         <w:rPr>
           <w:lang w:val="en-US"/>
@@ -3638,7 +3662,7 @@
         <w:lastRenderedPageBreak/>
         <w:t>Play</w:t>
       </w:r>
-      <w:bookmarkEnd w:id="10"/>
+      <w:bookmarkEnd w:id="11"/>
     </w:p>
     <w:p>
       <w:pPr>
@@ -3730,7 +3754,7 @@
                     <pic:cNvPicPr/>
                   </pic:nvPicPr>
                   <pic:blipFill rotWithShape="1">
-                    <a:blip r:embed="rId13" cstate="print">
+                    <a:blip r:embed="rId15" cstate="print">
                       <a:extLst>
                         <a:ext uri="{28A0092B-C50C-407E-A947-70E740481C1C}">
                           <a14:useLocalDpi xmlns:a14="http://schemas.microsoft.com/office/drawing/2010/main" val="0"/>
@@ -3771,14 +3795,14 @@
           <w:lang w:val="en-US"/>
         </w:rPr>
       </w:pPr>
-      <w:bookmarkStart w:id="11" w:name="_Toc416455118"/>
+      <w:bookmarkStart w:id="12" w:name="_Toc416458173"/>
       <w:r>
         <w:rPr>
           <w:lang w:val="en-US"/>
         </w:rPr>
         <w:t>Statistics</w:t>
       </w:r>
-      <w:bookmarkEnd w:id="11"/>
+      <w:bookmarkEnd w:id="12"/>
     </w:p>
     <w:p>
       <w:pPr>
@@ -3844,7 +3868,7 @@
           <w:lang w:val="en-US"/>
         </w:rPr>
       </w:pPr>
-      <w:bookmarkStart w:id="12" w:name="_Toc416455119"/>
+      <w:bookmarkStart w:id="13" w:name="_Toc416458174"/>
       <w:r>
         <w:rPr>
           <w:lang w:val="en-US"/>
@@ -3852,7 +3876,7 @@
         <w:lastRenderedPageBreak/>
         <w:t>System Manual</w:t>
       </w:r>
-      <w:bookmarkEnd w:id="12"/>
+      <w:bookmarkEnd w:id="13"/>
     </w:p>
     <w:p>
       <w:pPr>
@@ -3862,14 +3886,14 @@
           <w:lang w:val="en-US"/>
         </w:rPr>
       </w:pPr>
-      <w:bookmarkStart w:id="13" w:name="_Toc416455120"/>
+      <w:bookmarkStart w:id="14" w:name="_Toc416458175"/>
       <w:r>
         <w:rPr>
           <w:lang w:val="en-US"/>
         </w:rPr>
         <w:t>System requirements</w:t>
       </w:r>
-      <w:bookmarkEnd w:id="13"/>
+      <w:bookmarkEnd w:id="14"/>
     </w:p>
     <w:p>
       <w:pPr>
@@ -3893,14 +3917,14 @@
           <w:lang w:val="en-US"/>
         </w:rPr>
       </w:pPr>
-      <w:bookmarkStart w:id="14" w:name="_Toc416455121"/>
+      <w:bookmarkStart w:id="15" w:name="_Toc416458176"/>
       <w:r>
         <w:rPr>
           <w:lang w:val="en-US"/>
         </w:rPr>
         <w:t>Project information</w:t>
       </w:r>
-      <w:bookmarkEnd w:id="14"/>
+      <w:bookmarkEnd w:id="15"/>
     </w:p>
     <w:p>
       <w:pPr>
@@ -3938,14 +3962,14 @@
           <w:lang w:val="en-US"/>
         </w:rPr>
       </w:pPr>
-      <w:bookmarkStart w:id="15" w:name="_Toc416455122"/>
+      <w:bookmarkStart w:id="16" w:name="_Toc416458177"/>
       <w:r>
         <w:rPr>
           <w:lang w:val="en-US"/>
         </w:rPr>
         <w:t>Logic</w:t>
       </w:r>
-      <w:bookmarkEnd w:id="15"/>
+      <w:bookmarkEnd w:id="16"/>
     </w:p>
     <w:p>
       <w:pPr>
@@ -4135,8 +4159,6 @@
         </w:rPr>
         <w:t>It has also a method in order to update the information of a certain user.</w:t>
       </w:r>
-      <w:bookmarkStart w:id="16" w:name="_GoBack"/>
-      <w:bookmarkEnd w:id="16"/>
     </w:p>
     <w:p>
       <w:pPr>
@@ -4164,6 +4186,33 @@
         <w:spacing w:after="0"/>
         <w:jc w:val="both"/>
         <w:rPr>
+          <w:lang w:val="en-US"/>
+        </w:rPr>
+      </w:pPr>
+      <w:r>
+        <w:rPr>
+          <w:lang w:val="en-US"/>
+        </w:rPr>
+        <w:t>This class represents the board</w:t>
+      </w:r>
+      <w:r>
+        <w:rPr>
+          <w:lang w:val="en-US"/>
+        </w:rPr>
+        <w:t xml:space="preserve"> and initializes it. I</w:t>
+      </w:r>
+      <w:r>
+        <w:rPr>
+          <w:lang w:val="en-US"/>
+        </w:rPr>
+        <w:t>t allows the movement through it depending on the result obtaining when dropping the die.</w:t>
+      </w:r>
+    </w:p>
+    <w:p>
+      <w:pPr>
+        <w:spacing w:after="0"/>
+        <w:jc w:val="both"/>
+        <w:rPr>
           <w:b/>
           <w:i/>
           <w:u w:val="single"/>
@@ -4185,6 +4234,35 @@
         <w:spacing w:after="0"/>
         <w:jc w:val="both"/>
         <w:rPr>
+          <w:lang w:val="en-US"/>
+        </w:rPr>
+      </w:pPr>
+      <w:r>
+        <w:rPr>
+          <w:lang w:val="en-US"/>
+        </w:rPr>
+        <w:t xml:space="preserve">It simulates dropping the die. </w:t>
+      </w:r>
+      <w:proofErr w:type="gramStart"/>
+      <w:r>
+        <w:rPr>
+          <w:lang w:val="en-US"/>
+        </w:rPr>
+        <w:t>Its unique method return</w:t>
+      </w:r>
+      <w:proofErr w:type="gramEnd"/>
+      <w:r>
+        <w:rPr>
+          <w:lang w:val="en-US"/>
+        </w:rPr>
+        <w:t xml:space="preserve"> a number from 1 to 6.</w:t>
+      </w:r>
+    </w:p>
+    <w:p>
+      <w:pPr>
+        <w:spacing w:after="0"/>
+        <w:jc w:val="both"/>
+        <w:rPr>
           <w:b/>
           <w:i/>
           <w:u w:val="single"/>
@@ -4295,19 +4373,17 @@
           <w:lang w:val="en-US"/>
         </w:rPr>
       </w:pPr>
-      <w:proofErr w:type="gramStart"/>
-      <w:r>
-        <w:rPr>
-          <w:lang w:val="en-US"/>
-        </w:rPr>
-        <w:t>Retrieves the statistics for each user in the database.</w:t>
-      </w:r>
-      <w:proofErr w:type="gramEnd"/>
-      <w:r>
-        <w:rPr>
-          <w:lang w:val="en-US"/>
-        </w:rPr>
-        <w:t xml:space="preserve"> All the methods in this class are getters and setters.</w:t>
+      <w:r>
+        <w:rPr>
+          <w:lang w:val="en-US"/>
+        </w:rPr>
+        <w:t>This class r</w:t>
+      </w:r>
+      <w:r>
+        <w:rPr>
+          <w:lang w:val="en-US"/>
+        </w:rPr>
+        <w:t>etrieves the statistics for each user in the database. All the methods in this class are getters and setters.</w:t>
       </w:r>
     </w:p>
     <w:p>
@@ -4351,52 +4427,6 @@
         <w:spacing w:after="0"/>
         <w:jc w:val="both"/>
         <w:rPr>
-          <w:lang w:val="en-US"/>
-        </w:rPr>
-      </w:pPr>
-    </w:p>
-    <w:p>
-      <w:pPr>
-        <w:pStyle w:val="Ttulo3"/>
-        <w:jc w:val="both"/>
-        <w:rPr>
-          <w:lang w:val="en-US"/>
-        </w:rPr>
-      </w:pPr>
-      <w:bookmarkStart w:id="17" w:name="_Toc416455123"/>
-      <w:r>
-        <w:rPr>
-          <w:lang w:val="en-US"/>
-        </w:rPr>
-        <w:lastRenderedPageBreak/>
-        <w:t>GU</w:t>
-      </w:r>
-      <w:r>
-        <w:rPr>
-          <w:lang w:val="en-US"/>
-        </w:rPr>
-        <w:t>I</w:t>
-      </w:r>
-      <w:bookmarkEnd w:id="17"/>
-    </w:p>
-    <w:p>
-      <w:pPr>
-        <w:rPr>
-          <w:lang w:val="en-US"/>
-        </w:rPr>
-      </w:pPr>
-      <w:r>
-        <w:rPr>
-          <w:lang w:val="en-US"/>
-        </w:rPr>
-        <w:t>We will not explain the complete implementation of the class in this package. Since they are classes representing the user interface it seems to be enough to explain the main purpose of each one of them.</w:t>
-      </w:r>
-    </w:p>
-    <w:p>
-      <w:pPr>
-        <w:spacing w:after="0"/>
-        <w:jc w:val="both"/>
-        <w:rPr>
           <w:b/>
           <w:i/>
           <w:u w:val="single"/>
@@ -4410,7 +4440,8 @@
           <w:u w:val="single"/>
           <w:lang w:val="en-US"/>
         </w:rPr>
-        <w:t>About Trivial</w:t>
+        <w:lastRenderedPageBreak/>
+        <w:t>Game</w:t>
       </w:r>
     </w:p>
     <w:p>
@@ -4425,13 +4456,13 @@
         <w:rPr>
           <w:lang w:val="en-US"/>
         </w:rPr>
-        <w:t>This class is used in order to give the user the information about the development team</w:t>
-      </w:r>
-      <w:r>
-        <w:rPr>
-          <w:lang w:val="en-US"/>
-        </w:rPr>
-        <w:t>.</w:t>
+        <w:t xml:space="preserve">This class is the factory to be called from the interface. From it you can access all the </w:t>
+      </w:r>
+      <w:r>
+        <w:rPr>
+          <w:lang w:val="en-US"/>
+        </w:rPr>
+        <w:t>methods needed in order to play, such as creating the players, move them …</w:t>
       </w:r>
     </w:p>
     <w:p>
@@ -4445,6 +4476,7 @@
           <w:lang w:val="en-US"/>
         </w:rPr>
       </w:pPr>
+      <w:proofErr w:type="spellStart"/>
       <w:r>
         <w:rPr>
           <w:b/>
@@ -4452,8 +4484,9 @@
           <w:u w:val="single"/>
           <w:lang w:val="en-US"/>
         </w:rPr>
-        <w:t>Game Window</w:t>
-      </w:r>
+        <w:t>SimpleSquare</w:t>
+      </w:r>
+      <w:proofErr w:type="spellEnd"/>
     </w:p>
     <w:p>
       <w:pPr>
@@ -4467,13 +4500,7 @@
         <w:rPr>
           <w:lang w:val="en-US"/>
         </w:rPr>
-        <w:t>As it name says, is the one in charge of providing the space for playing the game</w:t>
-      </w:r>
-      <w:r>
-        <w:rPr>
-          <w:lang w:val="en-US"/>
-        </w:rPr>
-        <w:t>.</w:t>
+        <w:t xml:space="preserve">It represents the cell in the external part of the board. In order to create them a position and a category is needed. </w:t>
       </w:r>
     </w:p>
     <w:p>
@@ -4487,6 +4514,7 @@
           <w:lang w:val="en-US"/>
         </w:rPr>
       </w:pPr>
+      <w:proofErr w:type="spellStart"/>
       <w:r>
         <w:rPr>
           <w:b/>
@@ -4494,8 +4522,9 @@
           <w:u w:val="single"/>
           <w:lang w:val="en-US"/>
         </w:rPr>
-        <w:t>Initial Window</w:t>
-      </w:r>
+        <w:t>CompositeSquare</w:t>
+      </w:r>
+      <w:proofErr w:type="spellEnd"/>
     </w:p>
     <w:p>
       <w:pPr>
@@ -4509,7 +4538,49 @@
         <w:rPr>
           <w:lang w:val="en-US"/>
         </w:rPr>
-        <w:t xml:space="preserve">The one the user see the firs when starting the application. From this one you can access to the others. </w:t>
+        <w:t xml:space="preserve">In this case, the cells to be represented are the internal paths. </w:t>
+      </w:r>
+      <w:r>
+        <w:rPr>
+          <w:lang w:val="en-US"/>
+        </w:rPr>
+        <w:t>It contains a list with more squares representing the cells contained in each path.</w:t>
+      </w:r>
+    </w:p>
+    <w:p>
+      <w:pPr>
+        <w:pStyle w:val="Ttulo3"/>
+        <w:jc w:val="both"/>
+        <w:rPr>
+          <w:lang w:val="en-US"/>
+        </w:rPr>
+      </w:pPr>
+      <w:bookmarkStart w:id="17" w:name="_Toc416458178"/>
+      <w:r>
+        <w:rPr>
+          <w:lang w:val="en-US"/>
+        </w:rPr>
+        <w:t>GU</w:t>
+      </w:r>
+      <w:r>
+        <w:rPr>
+          <w:lang w:val="en-US"/>
+        </w:rPr>
+        <w:t>I</w:t>
+      </w:r>
+      <w:bookmarkEnd w:id="17"/>
+    </w:p>
+    <w:p>
+      <w:pPr>
+        <w:rPr>
+          <w:lang w:val="en-US"/>
+        </w:rPr>
+      </w:pPr>
+      <w:r>
+        <w:rPr>
+          <w:lang w:val="en-US"/>
+        </w:rPr>
+        <w:t>We will not explain the complete implementation of the class in this package. Since they are classes representing the user interface it seems to be enough to explain the main purpose of each one of them.</w:t>
       </w:r>
     </w:p>
     <w:p>
@@ -4530,7 +4601,7 @@
           <w:u w:val="single"/>
           <w:lang w:val="en-US"/>
         </w:rPr>
-        <w:t>List players</w:t>
+        <w:t>About Trivial</w:t>
       </w:r>
     </w:p>
     <w:p>
@@ -4545,7 +4616,13 @@
         <w:rPr>
           <w:lang w:val="en-US"/>
         </w:rPr>
-        <w:t>This class will be used in order to show the administrator the users that have played the game. From this window he will be able to select one of them and see the statistics for the selected one.</w:t>
+        <w:t>This class is used in order to give the user the information about the development team</w:t>
+      </w:r>
+      <w:r>
+        <w:rPr>
+          <w:lang w:val="en-US"/>
+        </w:rPr>
+        <w:t>.</w:t>
       </w:r>
     </w:p>
     <w:p>
@@ -4566,7 +4643,7 @@
           <w:u w:val="single"/>
           <w:lang w:val="en-US"/>
         </w:rPr>
-        <w:t>New User Window</w:t>
+        <w:t>Game Window</w:t>
       </w:r>
     </w:p>
     <w:p>
@@ -4581,7 +4658,13 @@
         <w:rPr>
           <w:lang w:val="en-US"/>
         </w:rPr>
-        <w:t xml:space="preserve">In order to play the game is it compulsory to have the required player saved in the database. In case it is not, the application provides this window in order to allow the user to add a new player to the database. </w:t>
+        <w:t>As it name says, is the one in charge of providing the space for playing the game</w:t>
+      </w:r>
+      <w:r>
+        <w:rPr>
+          <w:lang w:val="en-US"/>
+        </w:rPr>
+        <w:t>.</w:t>
       </w:r>
     </w:p>
     <w:p>
@@ -4602,7 +4685,7 @@
           <w:u w:val="single"/>
           <w:lang w:val="en-US"/>
         </w:rPr>
-        <w:t>Statistics Window</w:t>
+        <w:t>Initial Window</w:t>
       </w:r>
     </w:p>
     <w:p>
@@ -4617,10 +4700,119 @@
         <w:rPr>
           <w:lang w:val="en-US"/>
         </w:rPr>
+        <w:t xml:space="preserve">The one the user see the firs when starting the application. From this one you can access to the others. </w:t>
+      </w:r>
+    </w:p>
+    <w:p>
+      <w:pPr>
+        <w:spacing w:after="0"/>
+        <w:jc w:val="both"/>
+        <w:rPr>
+          <w:b/>
+          <w:i/>
+          <w:u w:val="single"/>
+          <w:lang w:val="en-US"/>
+        </w:rPr>
+      </w:pPr>
+      <w:r>
+        <w:rPr>
+          <w:b/>
+          <w:i/>
+          <w:u w:val="single"/>
+          <w:lang w:val="en-US"/>
+        </w:rPr>
+        <w:t>List players</w:t>
+      </w:r>
+    </w:p>
+    <w:p>
+      <w:pPr>
+        <w:spacing w:after="0"/>
+        <w:jc w:val="both"/>
+        <w:rPr>
+          <w:lang w:val="en-US"/>
+        </w:rPr>
+      </w:pPr>
+      <w:r>
+        <w:rPr>
+          <w:lang w:val="en-US"/>
+        </w:rPr>
+        <w:t>This class will be used in order to show the administrator the users that have played the game. From this window he will be able to select one of them and see the statistics for the selected one.</w:t>
+      </w:r>
+    </w:p>
+    <w:p>
+      <w:pPr>
+        <w:spacing w:after="0"/>
+        <w:jc w:val="both"/>
+        <w:rPr>
+          <w:b/>
+          <w:i/>
+          <w:u w:val="single"/>
+          <w:lang w:val="en-US"/>
+        </w:rPr>
+      </w:pPr>
+      <w:r>
+        <w:rPr>
+          <w:b/>
+          <w:i/>
+          <w:u w:val="single"/>
+          <w:lang w:val="en-US"/>
+        </w:rPr>
+        <w:t>New User Window</w:t>
+      </w:r>
+    </w:p>
+    <w:p>
+      <w:pPr>
+        <w:spacing w:after="0"/>
+        <w:jc w:val="both"/>
+        <w:rPr>
+          <w:lang w:val="en-US"/>
+        </w:rPr>
+      </w:pPr>
+      <w:r>
+        <w:rPr>
+          <w:lang w:val="en-US"/>
+        </w:rPr>
+        <w:t xml:space="preserve">In order to play the game is it compulsory to have the required player saved in the database. In case it is not, the application provides this window in order to allow the user to add a new player to the database. </w:t>
+      </w:r>
+    </w:p>
+    <w:p>
+      <w:pPr>
+        <w:spacing w:after="0"/>
+        <w:jc w:val="both"/>
+        <w:rPr>
+          <w:b/>
+          <w:i/>
+          <w:u w:val="single"/>
+          <w:lang w:val="en-US"/>
+        </w:rPr>
+      </w:pPr>
+      <w:r>
+        <w:rPr>
+          <w:b/>
+          <w:i/>
+          <w:u w:val="single"/>
+          <w:lang w:val="en-US"/>
+        </w:rPr>
+        <w:t>Statistics Window</w:t>
+      </w:r>
+    </w:p>
+    <w:p>
+      <w:pPr>
+        <w:spacing w:after="0"/>
+        <w:jc w:val="both"/>
+        <w:rPr>
+          <w:lang w:val="en-US"/>
+        </w:rPr>
+      </w:pPr>
+      <w:r>
+        <w:rPr>
+          <w:lang w:val="en-US"/>
+        </w:rPr>
         <w:t>The last window of the user interface shows the statistics of the player selected in the List Players window.</w:t>
       </w:r>
     </w:p>
     <w:sectPr>
+      <w:footerReference w:type="default" r:id="rId16"/>
       <w:pgSz w:w="11906" w:h="16838"/>
       <w:pgMar w:top="1417" w:right="1701" w:bottom="1417" w:left="1701" w:header="708" w:footer="708" w:gutter="0"/>
       <w:pgNumType w:start="0"/>
@@ -4630,6 +4822,101 @@
     </w:sectPr>
   </w:body>
 </w:document>
+</file>
+
+<file path=word/endnotes.xml><?xml version="1.0" encoding="utf-8"?>
+<w:endnotes xmlns:wpc="http://schemas.microsoft.com/office/word/2010/wordprocessingCanvas" xmlns:mc="http://schemas.openxmlformats.org/markup-compatibility/2006" xmlns:o="urn:schemas-microsoft-com:office:office" xmlns:r="http://schemas.openxmlformats.org/officeDocument/2006/relationships" xmlns:m="http://schemas.openxmlformats.org/officeDocument/2006/math" xmlns:v="urn:schemas-microsoft-com:vml" xmlns:wp14="http://schemas.microsoft.com/office/word/2010/wordprocessingDrawing" xmlns:wp="http://schemas.openxmlformats.org/drawingml/2006/wordprocessingDrawing" xmlns:w10="urn:schemas-microsoft-com:office:word" xmlns:w="http://schemas.openxmlformats.org/wordprocessingml/2006/main" xmlns:w14="http://schemas.microsoft.com/office/word/2010/wordml" xmlns:wpg="http://schemas.microsoft.com/office/word/2010/wordprocessingGroup" xmlns:wpi="http://schemas.microsoft.com/office/word/2010/wordprocessingInk" xmlns:wne="http://schemas.microsoft.com/office/word/2006/wordml" xmlns:wps="http://schemas.microsoft.com/office/word/2010/wordprocessingShape" mc:Ignorable="w14 wp14">
+  <w:endnote w:type="separator" w:id="-1">
+    <w:p>
+      <w:pPr>
+        <w:spacing w:after="0" w:line="240" w:lineRule="auto"/>
+      </w:pPr>
+      <w:r>
+        <w:separator/>
+      </w:r>
+    </w:p>
+  </w:endnote>
+  <w:endnote w:type="continuationSeparator" w:id="0">
+    <w:p>
+      <w:pPr>
+        <w:spacing w:after="0" w:line="240" w:lineRule="auto"/>
+      </w:pPr>
+      <w:r>
+        <w:continuationSeparator/>
+      </w:r>
+    </w:p>
+  </w:endnote>
+</w:endnotes>
+</file>
+
+<file path=word/footer1.xml><?xml version="1.0" encoding="utf-8"?>
+<w:ftr xmlns:wpc="http://schemas.microsoft.com/office/word/2010/wordprocessingCanvas" xmlns:mc="http://schemas.openxmlformats.org/markup-compatibility/2006" xmlns:o="urn:schemas-microsoft-com:office:office" xmlns:r="http://schemas.openxmlformats.org/officeDocument/2006/relationships" xmlns:m="http://schemas.openxmlformats.org/officeDocument/2006/math" xmlns:v="urn:schemas-microsoft-com:vml" xmlns:wp14="http://schemas.microsoft.com/office/word/2010/wordprocessingDrawing" xmlns:wp="http://schemas.openxmlformats.org/drawingml/2006/wordprocessingDrawing" xmlns:w10="urn:schemas-microsoft-com:office:word" xmlns:w="http://schemas.openxmlformats.org/wordprocessingml/2006/main" xmlns:w14="http://schemas.microsoft.com/office/word/2010/wordml" xmlns:wpg="http://schemas.microsoft.com/office/word/2010/wordprocessingGroup" xmlns:wpi="http://schemas.microsoft.com/office/word/2010/wordprocessingInk" xmlns:wne="http://schemas.microsoft.com/office/word/2006/wordml" xmlns:wps="http://schemas.microsoft.com/office/word/2010/wordprocessingShape" mc:Ignorable="w14 wp14">
+  <w:sdt>
+    <w:sdtPr>
+      <w:id w:val="-1394423196"/>
+      <w:docPartObj>
+        <w:docPartGallery w:val="Page Numbers (Bottom of Page)"/>
+        <w:docPartUnique/>
+      </w:docPartObj>
+    </w:sdtPr>
+    <w:sdtContent>
+      <w:p>
+        <w:pPr>
+          <w:pStyle w:val="Piedepgina"/>
+          <w:jc w:val="center"/>
+        </w:pPr>
+        <w:r>
+          <w:fldChar w:fldCharType="begin"/>
+        </w:r>
+        <w:r>
+          <w:instrText>PAGE   \* MERGEFORMAT</w:instrText>
+        </w:r>
+        <w:r>
+          <w:fldChar w:fldCharType="separate"/>
+        </w:r>
+        <w:r>
+          <w:rPr>
+            <w:noProof/>
+          </w:rPr>
+          <w:t>1</w:t>
+        </w:r>
+        <w:r>
+          <w:fldChar w:fldCharType="end"/>
+        </w:r>
+      </w:p>
+    </w:sdtContent>
+  </w:sdt>
+  <w:p>
+    <w:pPr>
+      <w:pStyle w:val="Piedepgina"/>
+    </w:pPr>
+  </w:p>
+</w:ftr>
+</file>
+
+<file path=word/footnotes.xml><?xml version="1.0" encoding="utf-8"?>
+<w:footnotes xmlns:wpc="http://schemas.microsoft.com/office/word/2010/wordprocessingCanvas" xmlns:mc="http://schemas.openxmlformats.org/markup-compatibility/2006" xmlns:o="urn:schemas-microsoft-com:office:office" xmlns:r="http://schemas.openxmlformats.org/officeDocument/2006/relationships" xmlns:m="http://schemas.openxmlformats.org/officeDocument/2006/math" xmlns:v="urn:schemas-microsoft-com:vml" xmlns:wp14="http://schemas.microsoft.com/office/word/2010/wordprocessingDrawing" xmlns:wp="http://schemas.openxmlformats.org/drawingml/2006/wordprocessingDrawing" xmlns:w10="urn:schemas-microsoft-com:office:word" xmlns:w="http://schemas.openxmlformats.org/wordprocessingml/2006/main" xmlns:w14="http://schemas.microsoft.com/office/word/2010/wordml" xmlns:wpg="http://schemas.microsoft.com/office/word/2010/wordprocessingGroup" xmlns:wpi="http://schemas.microsoft.com/office/word/2010/wordprocessingInk" xmlns:wne="http://schemas.microsoft.com/office/word/2006/wordml" xmlns:wps="http://schemas.microsoft.com/office/word/2010/wordprocessingShape" mc:Ignorable="w14 wp14">
+  <w:footnote w:type="separator" w:id="-1">
+    <w:p>
+      <w:pPr>
+        <w:spacing w:after="0" w:line="240" w:lineRule="auto"/>
+      </w:pPr>
+      <w:r>
+        <w:separator/>
+      </w:r>
+    </w:p>
+  </w:footnote>
+  <w:footnote w:type="continuationSeparator" w:id="0">
+    <w:p>
+      <w:pPr>
+        <w:spacing w:after="0" w:line="240" w:lineRule="auto"/>
+      </w:pPr>
+      <w:r>
+        <w:continuationSeparator/>
+      </w:r>
+    </w:p>
+  </w:footnote>
+</w:footnotes>
 </file>
 
 <file path=word/styles.xml><?xml version="1.0" encoding="utf-8"?>
@@ -5090,6 +5377,50 @@
       <w:color w:val="4F81BD" w:themeColor="accent1"/>
     </w:rPr>
   </w:style>
+  <w:style w:type="paragraph" w:styleId="Encabezado">
+    <w:name w:val="header"/>
+    <w:basedOn w:val="Normal"/>
+    <w:link w:val="EncabezadoCar"/>
+    <w:uiPriority w:val="99"/>
+    <w:unhideWhenUsed/>
+    <w:rsid w:val="00F47354"/>
+    <w:pPr>
+      <w:tabs>
+        <w:tab w:val="center" w:pos="4252"/>
+        <w:tab w:val="right" w:pos="8504"/>
+      </w:tabs>
+      <w:spacing w:after="0" w:line="240" w:lineRule="auto"/>
+    </w:pPr>
+  </w:style>
+  <w:style w:type="character" w:customStyle="1" w:styleId="EncabezadoCar">
+    <w:name w:val="Encabezado Car"/>
+    <w:basedOn w:val="Fuentedeprrafopredeter"/>
+    <w:link w:val="Encabezado"/>
+    <w:uiPriority w:val="99"/>
+    <w:rsid w:val="00F47354"/>
+  </w:style>
+  <w:style w:type="paragraph" w:styleId="Piedepgina">
+    <w:name w:val="footer"/>
+    <w:basedOn w:val="Normal"/>
+    <w:link w:val="PiedepginaCar"/>
+    <w:uiPriority w:val="99"/>
+    <w:unhideWhenUsed/>
+    <w:rsid w:val="00F47354"/>
+    <w:pPr>
+      <w:tabs>
+        <w:tab w:val="center" w:pos="4252"/>
+        <w:tab w:val="right" w:pos="8504"/>
+      </w:tabs>
+      <w:spacing w:after="0" w:line="240" w:lineRule="auto"/>
+    </w:pPr>
+  </w:style>
+  <w:style w:type="character" w:customStyle="1" w:styleId="PiedepginaCar">
+    <w:name w:val="Pie de página Car"/>
+    <w:basedOn w:val="Fuentedeprrafopredeter"/>
+    <w:link w:val="Piedepgina"/>
+    <w:uiPriority w:val="99"/>
+    <w:rsid w:val="00F47354"/>
+  </w:style>
 </w:styles>
 </file>
 
@@ -5551,6 +5882,50 @@
       <w:color w:val="4F81BD" w:themeColor="accent1"/>
     </w:rPr>
   </w:style>
+  <w:style w:type="paragraph" w:styleId="Encabezado">
+    <w:name w:val="header"/>
+    <w:basedOn w:val="Normal"/>
+    <w:link w:val="EncabezadoCar"/>
+    <w:uiPriority w:val="99"/>
+    <w:unhideWhenUsed/>
+    <w:rsid w:val="00F47354"/>
+    <w:pPr>
+      <w:tabs>
+        <w:tab w:val="center" w:pos="4252"/>
+        <w:tab w:val="right" w:pos="8504"/>
+      </w:tabs>
+      <w:spacing w:after="0" w:line="240" w:lineRule="auto"/>
+    </w:pPr>
+  </w:style>
+  <w:style w:type="character" w:customStyle="1" w:styleId="EncabezadoCar">
+    <w:name w:val="Encabezado Car"/>
+    <w:basedOn w:val="Fuentedeprrafopredeter"/>
+    <w:link w:val="Encabezado"/>
+    <w:uiPriority w:val="99"/>
+    <w:rsid w:val="00F47354"/>
+  </w:style>
+  <w:style w:type="paragraph" w:styleId="Piedepgina">
+    <w:name w:val="footer"/>
+    <w:basedOn w:val="Normal"/>
+    <w:link w:val="PiedepginaCar"/>
+    <w:uiPriority w:val="99"/>
+    <w:unhideWhenUsed/>
+    <w:rsid w:val="00F47354"/>
+    <w:pPr>
+      <w:tabs>
+        <w:tab w:val="center" w:pos="4252"/>
+        <w:tab w:val="right" w:pos="8504"/>
+      </w:tabs>
+      <w:spacing w:after="0" w:line="240" w:lineRule="auto"/>
+    </w:pPr>
+  </w:style>
+  <w:style w:type="character" w:customStyle="1" w:styleId="PiedepginaCar">
+    <w:name w:val="Pie de página Car"/>
+    <w:basedOn w:val="Fuentedeprrafopredeter"/>
+    <w:link w:val="Piedepgina"/>
+    <w:uiPriority w:val="99"/>
+    <w:rsid w:val="00F47354"/>
+  </w:style>
 </w:styles>
 </file>
 
@@ -5844,7 +6219,7 @@
 </file>
 
 <file path=customXml/itemProps1.xml><?xml version="1.0" encoding="utf-8"?>
-<ds:datastoreItem xmlns:ds="http://schemas.openxmlformats.org/officeDocument/2006/customXml" ds:itemID="{5F1437CF-B4E4-42B1-B7E1-3972C3659356}">
+<ds:datastoreItem xmlns:ds="http://schemas.openxmlformats.org/officeDocument/2006/customXml" ds:itemID="{72027F0B-EF3F-4EA8-8713-65568F96045D}">
   <ds:schemaRefs>
     <ds:schemaRef ds:uri="http://schemas.openxmlformats.org/officeDocument/2006/bibliography"/>
   </ds:schemaRefs>

</xml_diff>

<commit_message>
Views ended in system manual
</commit_message>
<xml_diff>
--- a/Documentation/Documentation_Triviali1b_V2.0.docx
+++ b/Documentation/Documentation_Triviali1b_V2.0.docx
@@ -818,7 +818,6 @@
                                           <w:szCs w:val="32"/>
                                         </w:rPr>
                                       </w:pPr>
-                                      <w:proofErr w:type="spellStart"/>
                                       <w:r>
                                         <w:rPr>
                                           <w:b/>
@@ -827,18 +826,7 @@
                                           <w:sz w:val="32"/>
                                           <w:szCs w:val="32"/>
                                         </w:rPr>
-                                        <w:t>University</w:t>
-                                      </w:r>
-                                      <w:proofErr w:type="spellEnd"/>
-                                      <w:r>
-                                        <w:rPr>
-                                          <w:b/>
-                                          <w:bCs/>
-                                          <w:color w:val="000000" w:themeColor="text1"/>
-                                          <w:sz w:val="32"/>
-                                          <w:szCs w:val="32"/>
-                                        </w:rPr>
-                                        <w:t xml:space="preserve"> of Oviedo</w:t>
+                                        <w:t>University of Oviedo</w:t>
                                       </w:r>
                                     </w:p>
                                   </w:sdtContent>
@@ -1125,20 +1113,8 @@
                                       <w:sz w:val="32"/>
                                       <w:szCs w:val="32"/>
                                     </w:rPr>
-                                    <w:t xml:space="preserve">Álvaro </w:t>
+                                    <w:t>Álvaro Palanco</w:t>
                                   </w:r>
-                                  <w:proofErr w:type="spellStart"/>
-                                  <w:r>
-                                    <w:rPr>
-                                      <w:b/>
-                                      <w:bCs/>
-                                      <w:color w:val="000000" w:themeColor="text1"/>
-                                      <w:sz w:val="32"/>
-                                      <w:szCs w:val="32"/>
-                                    </w:rPr>
-                                    <w:t>Palanco</w:t>
-                                  </w:r>
-                                  <w:proofErr w:type="spellEnd"/>
                                 </w:p>
                                 <w:p>
                                   <w:pPr>
@@ -1268,7 +1244,6 @@
                                     <w:szCs w:val="32"/>
                                   </w:rPr>
                                 </w:pPr>
-                                <w:proofErr w:type="spellStart"/>
                                 <w:r>
                                   <w:rPr>
                                     <w:b/>
@@ -1277,18 +1252,7 @@
                                     <w:sz w:val="32"/>
                                     <w:szCs w:val="32"/>
                                   </w:rPr>
-                                  <w:t>University</w:t>
-                                </w:r>
-                                <w:proofErr w:type="spellEnd"/>
-                                <w:r>
-                                  <w:rPr>
-                                    <w:b/>
-                                    <w:bCs/>
-                                    <w:color w:val="000000" w:themeColor="text1"/>
-                                    <w:sz w:val="32"/>
-                                    <w:szCs w:val="32"/>
-                                  </w:rPr>
-                                  <w:t xml:space="preserve"> of Oviedo</w:t>
+                                  <w:t>University of Oviedo</w:t>
                                 </w:r>
                               </w:p>
                             </w:sdtContent>
@@ -1536,20 +1500,8 @@
                                 <w:sz w:val="32"/>
                                 <w:szCs w:val="32"/>
                               </w:rPr>
-                              <w:t xml:space="preserve">Álvaro </w:t>
+                              <w:t>Álvaro Palanco</w:t>
                             </w:r>
-                            <w:proofErr w:type="spellStart"/>
-                            <w:r>
-                              <w:rPr>
-                                <w:b/>
-                                <w:bCs/>
-                                <w:color w:val="000000" w:themeColor="text1"/>
-                                <w:sz w:val="32"/>
-                                <w:szCs w:val="32"/>
-                              </w:rPr>
-                              <w:t>Palanco</w:t>
-                            </w:r>
-                            <w:proofErr w:type="spellEnd"/>
                           </w:p>
                           <w:p>
                             <w:pPr>
@@ -1633,11 +1585,9 @@
           <w:pPr>
             <w:pStyle w:val="TtulodeTDC"/>
           </w:pPr>
-          <w:proofErr w:type="spellStart"/>
           <w:r>
             <w:t>Contents</w:t>
           </w:r>
-          <w:proofErr w:type="spellEnd"/>
         </w:p>
         <w:p>
           <w:pPr>
@@ -2354,25 +2304,7 @@
           <w:color w:val="000000"/>
           <w:lang w:val="en-US" w:eastAsia="en-GB"/>
         </w:rPr>
-        <w:t xml:space="preserve">All the documentation files can be found inside the documentation folder in our </w:t>
-      </w:r>
-      <w:proofErr w:type="spellStart"/>
-      <w:r>
-        <w:rPr>
-          <w:rFonts w:ascii="Calibri" w:eastAsia="Times New Roman" w:hAnsi="Calibri" w:cs="Times New Roman"/>
-          <w:color w:val="000000"/>
-          <w:lang w:val="en-US" w:eastAsia="en-GB"/>
-        </w:rPr>
-        <w:t>Github</w:t>
-      </w:r>
-      <w:proofErr w:type="spellEnd"/>
-      <w:r>
-        <w:rPr>
-          <w:rFonts w:ascii="Calibri" w:eastAsia="Times New Roman" w:hAnsi="Calibri" w:cs="Times New Roman"/>
-          <w:color w:val="000000"/>
-          <w:lang w:val="en-US" w:eastAsia="en-GB"/>
-        </w:rPr>
-        <w:t xml:space="preserve"> repository</w:t>
+        <w:t>All the documentation files can be found inside the documentation folder in our Github repository</w:t>
       </w:r>
       <w:r>
         <w:rPr>
@@ -2533,27 +2465,7 @@
           <w:sz w:val="22"/>
           <w:szCs w:val="22"/>
         </w:rPr>
-        <w:t xml:space="preserve">This one is the Eclipse project, where you could find the </w:t>
-      </w:r>
-      <w:proofErr w:type="spellStart"/>
-      <w:r>
-        <w:rPr>
-          <w:rFonts w:cstheme="minorBidi"/>
-          <w:color w:val="auto"/>
-          <w:sz w:val="22"/>
-          <w:szCs w:val="22"/>
-        </w:rPr>
-        <w:t>src</w:t>
-      </w:r>
-      <w:proofErr w:type="spellEnd"/>
-      <w:r>
-        <w:rPr>
-          <w:rFonts w:cstheme="minorBidi"/>
-          <w:color w:val="auto"/>
-          <w:sz w:val="22"/>
-          <w:szCs w:val="22"/>
-        </w:rPr>
-        <w:t xml:space="preserve"> folder with all the implementation.</w:t>
+        <w:t>This one is the Eclipse project, where you could find the src folder with all the implementation.</w:t>
       </w:r>
     </w:p>
     <w:p>
@@ -2603,14 +2515,12 @@
           <w:lang w:val="en-GB"/>
         </w:rPr>
       </w:pPr>
-      <w:proofErr w:type="gramStart"/>
       <w:r>
         <w:rPr>
           <w:lang w:val="en-GB"/>
         </w:rPr>
         <w:t>The generated documentation.</w:t>
       </w:r>
-      <w:proofErr w:type="gramEnd"/>
     </w:p>
     <w:p>
       <w:pPr>
@@ -3287,19 +3197,11 @@
           <w:lang w:val="en-US"/>
         </w:rPr>
       </w:pPr>
-      <w:proofErr w:type="gramStart"/>
-      <w:r>
-        <w:rPr>
-          <w:lang w:val="en-US"/>
-        </w:rPr>
-        <w:t>HTML page that will show the board of the game.</w:t>
-      </w:r>
-      <w:proofErr w:type="gramEnd"/>
-      <w:r>
-        <w:rPr>
-          <w:lang w:val="en-US"/>
-        </w:rPr>
-        <w:t xml:space="preserve"> The board is constructed by using buttons to represent each cell.</w:t>
+      <w:r>
+        <w:rPr>
+          <w:lang w:val="en-US"/>
+        </w:rPr>
+        <w:t>HTML page that will show the board of the game. The board is constructed by using buttons to represent each cell.</w:t>
       </w:r>
     </w:p>
     <w:p>
@@ -3336,8 +3238,6 @@
         </w:rPr>
         <w:t>This page is the one used in case some error occurs while logging or creating a new user. It only contains an error message.</w:t>
       </w:r>
-      <w:bookmarkStart w:id="9" w:name="_GoBack"/>
-      <w:bookmarkEnd w:id="9"/>
     </w:p>
     <w:p>
       <w:pPr>
@@ -3362,10 +3262,6 @@
     <w:p>
       <w:pPr>
         <w:pStyle w:val="Prrafodelista"/>
-        <w:numPr>
-          <w:ilvl w:val="0"/>
-          <w:numId w:val="1"/>
-        </w:numPr>
         <w:jc w:val="both"/>
         <w:rPr>
           <w:lang w:val="en-US"/>
@@ -3373,10 +3269,41 @@
       </w:pPr>
       <w:r>
         <w:rPr>
-          <w:b/>
-          <w:lang w:val="en-US"/>
-        </w:rPr>
-        <w:t>Login</w:t>
+          <w:lang w:val="en-US"/>
+        </w:rPr>
+        <w:t xml:space="preserve">Window that will be shown the first. It provides access to the </w:t>
+      </w:r>
+      <w:r>
+        <w:rPr>
+          <w:i/>
+          <w:lang w:val="en-US"/>
+        </w:rPr>
+        <w:t xml:space="preserve">login </w:t>
+      </w:r>
+      <w:r>
+        <w:rPr>
+          <w:lang w:val="en-US"/>
+        </w:rPr>
+        <w:t xml:space="preserve">and the </w:t>
+      </w:r>
+      <w:r>
+        <w:rPr>
+          <w:i/>
+          <w:lang w:val="en-US"/>
+        </w:rPr>
+        <w:t xml:space="preserve">newUser </w:t>
+      </w:r>
+      <w:r>
+        <w:rPr>
+          <w:lang w:val="en-US"/>
+        </w:rPr>
+        <w:t>window. There are also 4 buttons in order to change the color of the screen</w:t>
+      </w:r>
+      <w:r>
+        <w:rPr>
+          <w:lang w:val="en-US"/>
+        </w:rPr>
+        <w:t xml:space="preserve">, the implementation of this behavior us made by using a JavaScript function that changes the background depending on the id of the button clicked. </w:t>
       </w:r>
     </w:p>
     <w:p>
@@ -3391,15 +3318,35 @@
           <w:lang w:val="en-US"/>
         </w:rPr>
       </w:pPr>
-      <w:proofErr w:type="spellStart"/>
       <w:r>
         <w:rPr>
           <w:b/>
           <w:lang w:val="en-US"/>
         </w:rPr>
-        <w:t>NewUser</w:t>
-      </w:r>
-      <w:proofErr w:type="spellEnd"/>
+        <w:t>Login</w:t>
+      </w:r>
+    </w:p>
+    <w:p>
+      <w:pPr>
+        <w:pStyle w:val="Prrafodelista"/>
+        <w:jc w:val="both"/>
+        <w:rPr>
+          <w:u w:val="single"/>
+          <w:lang w:val="en-US"/>
+        </w:rPr>
+      </w:pPr>
+      <w:r>
+        <w:rPr>
+          <w:lang w:val="en-US"/>
+        </w:rPr>
+        <w:t>This window is used by the player to tell the game who is the user that will play. In case the user and passwor</w:t>
+      </w:r>
+      <w:r>
+        <w:rPr>
+          <w:lang w:val="en-US"/>
+        </w:rPr>
+        <w:t>d entered are correct the board, otherwise the error page is shown.</w:t>
+      </w:r>
     </w:p>
     <w:p>
       <w:pPr>
@@ -3418,7 +3365,66 @@
           <w:b/>
           <w:lang w:val="en-US"/>
         </w:rPr>
+        <w:t>NewUser</w:t>
+      </w:r>
+    </w:p>
+    <w:p>
+      <w:pPr>
+        <w:pStyle w:val="Prrafodelista"/>
+        <w:jc w:val="both"/>
+        <w:rPr>
+          <w:lang w:val="en-US"/>
+        </w:rPr>
+      </w:pPr>
+      <w:r>
+        <w:rPr>
+          <w:lang w:val="en-US"/>
+        </w:rPr>
+        <w:t xml:space="preserve">This page allows creating a new user by asking for a name, email address and password. </w:t>
+      </w:r>
+    </w:p>
+    <w:p>
+      <w:pPr>
+        <w:pStyle w:val="Prrafodelista"/>
+        <w:numPr>
+          <w:ilvl w:val="0"/>
+          <w:numId w:val="1"/>
+        </w:numPr>
+        <w:jc w:val="both"/>
+        <w:rPr>
+          <w:lang w:val="en-US"/>
+        </w:rPr>
+      </w:pPr>
+      <w:r>
+        <w:rPr>
+          <w:b/>
+          <w:lang w:val="en-US"/>
+        </w:rPr>
         <w:t>Statistics</w:t>
+      </w:r>
+    </w:p>
+    <w:p>
+      <w:pPr>
+        <w:pStyle w:val="Prrafodelista"/>
+        <w:ind w:left="709" w:firstLine="11"/>
+        <w:jc w:val="both"/>
+        <w:rPr>
+          <w:lang w:val="en-US"/>
+        </w:rPr>
+      </w:pPr>
+      <w:r>
+        <w:rPr>
+          <w:lang w:val="en-US"/>
+        </w:rPr>
+        <w:t xml:space="preserve">It is only for the admin, who can access by means of the login window. This page shows the  statistics of the players looking </w:t>
+      </w:r>
+      <w:bookmarkStart w:id="9" w:name="_GoBack"/>
+      <w:bookmarkEnd w:id="9"/>
+      <w:r>
+        <w:rPr>
+          <w:lang w:val="en-US"/>
+        </w:rPr>
+        <w:t xml:space="preserve"> in the database for the needed information.</w:t>
       </w:r>
     </w:p>
     <w:p>
@@ -5127,7 +5133,7 @@
 </file>
 
 <file path=customXml/itemProps1.xml><?xml version="1.0" encoding="utf-8"?>
-<ds:datastoreItem xmlns:ds="http://schemas.openxmlformats.org/officeDocument/2006/customXml" ds:itemID="{7E1008FB-186C-4F1B-9793-8FD85CA883D6}">
+<ds:datastoreItem xmlns:ds="http://schemas.openxmlformats.org/officeDocument/2006/customXml" ds:itemID="{467AE3B4-9BCA-41F6-96BE-008659CDA55F}">
   <ds:schemaRefs>
     <ds:schemaRef ds:uri="http://schemas.openxmlformats.org/officeDocument/2006/bibliography"/>
   </ds:schemaRefs>

</xml_diff>